<commit_message>
Refactor maze scripts and update image source in index.html
</commit_message>
<xml_diff>
--- a/Articles/2026/2_Game_Maker_2/17_Creating_Bouncing_Slime/The_Code_Files/1 CONTROLLER OBJECT CREATE EVENT.docx
+++ b/Articles/2026/2_Game_Maker_2/17_Creating_Bouncing_Slime/The_Code_Files/1 CONTROLLER OBJECT CREATE EVENT.docx
@@ -7,85 +7,176 @@
         <w:pStyle w:val="Title"/>
       </w:pPr>
       <w:r>
-        <w:t xml:space="preserve">1 </w:t>
-      </w:r>
-      <w:r>
-        <w:t>CONTROLLER OBJECT CREATE EVENT</w:t>
-      </w:r>
-    </w:p>
-    <w:p>
-      <w:pPr>
-        <w:pStyle w:val="code"/>
-      </w:pPr>
-      <w:r>
-        <w:t>//~~~~~~~~~</w:t>
-      </w:r>
-      <w:proofErr w:type="gramStart"/>
-      <w:r>
-        <w:t>~  CONTROLLER</w:t>
-      </w:r>
-      <w:proofErr w:type="gramEnd"/>
-      <w:r>
-        <w:t xml:space="preserve"> OBJECT CREATE EVENT ~~~~~~~~~~~~~~~~~~~~~~~~</w:t>
-      </w:r>
-    </w:p>
-    <w:p>
-      <w:pPr>
-        <w:pStyle w:val="code"/>
-      </w:pPr>
-      <w:r>
+        <w:t>1 CONTROLLER OBJECT CREATE EVENT</w:t>
+      </w:r>
+    </w:p>
+    <w:p>
+      <w:pPr>
+        <w:pStyle w:val="RecipeHeading"/>
+      </w:pPr>
+      <w:r>
+        <w:t>/</w:t>
+      </w:r>
+      <w:proofErr w:type="gramStart"/>
+      <w:r>
+        <w:t>/</w:t>
+      </w:r>
+      <w:r>
+        <w:t xml:space="preserve">  </w:t>
+      </w:r>
+      <w:r>
+        <w:t>~</w:t>
+      </w:r>
+      <w:proofErr w:type="gramEnd"/>
+      <w:r>
+        <w:t>~~~~~~~~~</w:t>
+      </w:r>
+      <w:r>
+        <w:t>~~</w:t>
+      </w:r>
+      <w:proofErr w:type="gramStart"/>
+      <w:r>
+        <w:t>~</w:t>
+      </w:r>
+      <w:r>
+        <w:t xml:space="preserve">  CONTROLLER</w:t>
+      </w:r>
+      <w:proofErr w:type="gramEnd"/>
+      <w:r>
+        <w:t xml:space="preserve"> OBJECT CREATE EVENT ~~~~~~~~~~~~~~~~~</w:t>
+      </w:r>
+    </w:p>
+    <w:p>
+      <w:pPr>
+        <w:pStyle w:val="code"/>
+        <w:rPr>
+          <w:b/>
+          <w:bCs/>
+          <w:color w:val="00B050"/>
+        </w:rPr>
+      </w:pPr>
+      <w:r>
+        <w:rPr>
+          <w:b/>
+          <w:bCs/>
+          <w:color w:val="00B050"/>
+        </w:rPr>
         <w:t>// Integrates item system with maze generation</w:t>
       </w:r>
     </w:p>
     <w:p>
       <w:pPr>
         <w:pStyle w:val="code"/>
-      </w:pPr>
-      <w:r>
+        <w:rPr>
+          <w:b/>
+          <w:bCs/>
+          <w:color w:val="00B050"/>
+        </w:rPr>
+      </w:pPr>
+      <w:r>
+        <w:rPr>
+          <w:b/>
+          <w:bCs/>
+          <w:color w:val="00B050"/>
+        </w:rPr>
         <w:t xml:space="preserve">// for 1280x704 room size </w:t>
       </w:r>
     </w:p>
     <w:p>
       <w:pPr>
         <w:pStyle w:val="code"/>
-      </w:pPr>
-    </w:p>
-    <w:p>
-      <w:pPr>
-        <w:pStyle w:val="code"/>
-      </w:pPr>
-    </w:p>
-    <w:p>
-      <w:pPr>
-        <w:pStyle w:val="code"/>
-      </w:pPr>
-      <w:r>
-        <w:t>// STEP 1: INITIALIZE ITEM SYSTEM</w:t>
-      </w:r>
-    </w:p>
-    <w:p>
-      <w:pPr>
-        <w:pStyle w:val="code"/>
-      </w:pPr>
-    </w:p>
-    <w:p>
-      <w:pPr>
-        <w:pStyle w:val="code"/>
-      </w:pPr>
-      <w:proofErr w:type="spellStart"/>
-      <w:r>
+        <w:rPr>
+          <w:b/>
+          <w:bCs/>
+          <w:color w:val="00B050"/>
+        </w:rPr>
+      </w:pPr>
+    </w:p>
+    <w:p>
+      <w:pPr>
+        <w:pStyle w:val="code"/>
+        <w:rPr>
+          <w:b/>
+          <w:bCs/>
+          <w:color w:val="00B050"/>
+        </w:rPr>
+      </w:pPr>
+    </w:p>
+    <w:p>
+      <w:pPr>
+        <w:pStyle w:val="code"/>
+        <w:rPr>
+          <w:b/>
+          <w:bCs/>
+          <w:color w:val="00B050"/>
+        </w:rPr>
+      </w:pPr>
+      <w:r>
+        <w:rPr>
+          <w:b/>
+          <w:bCs/>
+          <w:color w:val="00B050"/>
+        </w:rPr>
+        <w:t>// STEP 1: INITIALIZE ITEM</w:t>
+      </w:r>
+      <w:r>
+        <w:rPr>
+          <w:color w:val="00B050"/>
+        </w:rPr>
+        <w:t xml:space="preserve"> </w:t>
+      </w:r>
+      <w:r>
+        <w:rPr>
+          <w:b/>
+          <w:bCs/>
+          <w:color w:val="00B050"/>
+        </w:rPr>
+        <w:t>SYSTEM</w:t>
+      </w:r>
+    </w:p>
+    <w:p>
+      <w:pPr>
+        <w:pStyle w:val="code"/>
+      </w:pPr>
+    </w:p>
+    <w:p>
+      <w:pPr>
+        <w:pStyle w:val="code"/>
+      </w:pPr>
+      <w:proofErr w:type="spellStart"/>
+      <w:r>
+        <w:rPr>
+          <w:b/>
+          <w:bCs/>
+          <w:color w:val="C00000"/>
+        </w:rPr>
         <w:t>show_debug_</w:t>
       </w:r>
       <w:proofErr w:type="gramStart"/>
       <w:r>
+        <w:rPr>
+          <w:b/>
+          <w:bCs/>
+          <w:color w:val="C00000"/>
+        </w:rPr>
         <w:t>message</w:t>
       </w:r>
       <w:proofErr w:type="spellEnd"/>
       <w:r>
+        <w:rPr>
+          <w:b/>
+          <w:bCs/>
+          <w:color w:val="C00000"/>
+        </w:rPr>
         <w:t>(</w:t>
       </w:r>
       <w:proofErr w:type="gramEnd"/>
       <w:r>
+        <w:rPr>
+          <w:b/>
+          <w:bCs/>
+          <w:color w:val="C00000"/>
+        </w:rPr>
         <w:t>"=== INITIALIZING ITEM SYSTEM ===");</w:t>
       </w:r>
     </w:p>
@@ -114,7 +205,26 @@
       </w:r>
       <w:proofErr w:type="gramEnd"/>
       <w:r>
-        <w:t xml:space="preserve">           // Starting lives</w:t>
+        <w:t xml:space="preserve">           </w:t>
+      </w:r>
+      <w:r>
+        <w:rPr>
+          <w:b/>
+          <w:bCs/>
+          <w:color w:val="00B050"/>
+        </w:rPr>
+        <w:t>//</w:t>
+      </w:r>
+      <w:r>
+        <w:t xml:space="preserve"> </w:t>
+      </w:r>
+      <w:r>
+        <w:rPr>
+          <w:b/>
+          <w:bCs/>
+          <w:color w:val="00B050"/>
+        </w:rPr>
+        <w:t>Starting lives</w:t>
       </w:r>
     </w:p>
     <w:p>
@@ -135,7 +245,26 @@
       </w:r>
       <w:proofErr w:type="gramEnd"/>
       <w:r>
-        <w:t xml:space="preserve">       // Maximum hearts</w:t>
+        <w:t xml:space="preserve">       </w:t>
+      </w:r>
+      <w:r>
+        <w:rPr>
+          <w:b/>
+          <w:bCs/>
+          <w:color w:val="00B050"/>
+        </w:rPr>
+        <w:t>//</w:t>
+      </w:r>
+      <w:r>
+        <w:t xml:space="preserve"> </w:t>
+      </w:r>
+      <w:r>
+        <w:rPr>
+          <w:b/>
+          <w:bCs/>
+          <w:color w:val="00B050"/>
+        </w:rPr>
+        <w:t>Maximum hearts</w:t>
       </w:r>
     </w:p>
     <w:p>
@@ -158,14 +287,35 @@
       </w:r>
       <w:proofErr w:type="gramEnd"/>
       <w:r>
-        <w:t xml:space="preserve">           // </w:t>
-      </w:r>
-      <w:proofErr w:type="spellStart"/>
-      <w:r>
+        <w:t xml:space="preserve">           </w:t>
+      </w:r>
+      <w:r>
+        <w:rPr>
+          <w:b/>
+          <w:bCs/>
+          <w:color w:val="00B050"/>
+        </w:rPr>
+        <w:t>//</w:t>
+      </w:r>
+      <w:r>
+        <w:t xml:space="preserve"> </w:t>
+      </w:r>
+      <w:proofErr w:type="spellStart"/>
+      <w:r>
+        <w:rPr>
+          <w:b/>
+          <w:bCs/>
+          <w:color w:val="00B050"/>
+        </w:rPr>
         <w:t>Gysahi</w:t>
       </w:r>
       <w:proofErr w:type="spellEnd"/>
       <w:r>
+        <w:rPr>
+          <w:b/>
+          <w:bCs/>
+          <w:color w:val="00B050"/>
+        </w:rPr>
         <w:t xml:space="preserve"> Greens counter</w:t>
       </w:r>
     </w:p>
@@ -192,7 +342,15 @@
       </w:r>
       <w:proofErr w:type="gramEnd"/>
       <w:r>
-        <w:t xml:space="preserve">       // Bombs in inventory</w:t>
+        <w:t xml:space="preserve">       </w:t>
+      </w:r>
+      <w:r>
+        <w:rPr>
+          <w:b/>
+          <w:bCs/>
+          <w:color w:val="00B050"/>
+        </w:rPr>
+        <w:t>// Bombs in inventory</w:t>
       </w:r>
     </w:p>
     <w:p>
@@ -218,7 +376,15 @@
       </w:r>
       <w:proofErr w:type="gramEnd"/>
       <w:r>
-        <w:t xml:space="preserve">    // Current dungeon floor</w:t>
+        <w:t xml:space="preserve">    </w:t>
+      </w:r>
+      <w:r>
+        <w:rPr>
+          <w:b/>
+          <w:bCs/>
+          <w:color w:val="00B050"/>
+        </w:rPr>
+        <w:t>// Current dungeon floor</w:t>
       </w:r>
     </w:p>
     <w:p>
@@ -244,12 +410,36 @@
       </w:r>
       <w:proofErr w:type="gramEnd"/>
       <w:r>
-        <w:t xml:space="preserve">     // Will be saved after spawn</w:t>
-      </w:r>
-    </w:p>
-    <w:p>
-      <w:pPr>
-        <w:pStyle w:val="code"/>
+        <w:t xml:space="preserve">     </w:t>
+      </w:r>
+      <w:r>
+        <w:rPr>
+          <w:b/>
+          <w:bCs/>
+          <w:color w:val="00B050"/>
+        </w:rPr>
+        <w:t>//</w:t>
+      </w:r>
+      <w:r>
+        <w:t xml:space="preserve"> </w:t>
+      </w:r>
+      <w:r>
+        <w:rPr>
+          <w:b/>
+          <w:bCs/>
+          <w:color w:val="00B050"/>
+        </w:rPr>
+        <w:t>Will be saved after spawn</w:t>
+      </w:r>
+    </w:p>
+    <w:p>
+      <w:pPr>
+        <w:pStyle w:val="code"/>
+        <w:rPr>
+          <w:b/>
+          <w:bCs/>
+          <w:color w:val="00B050"/>
+        </w:rPr>
       </w:pPr>
       <w:proofErr w:type="spellStart"/>
       <w:proofErr w:type="gramStart"/>
@@ -270,7 +460,26 @@
       </w:r>
       <w:proofErr w:type="gramEnd"/>
       <w:r>
-        <w:t xml:space="preserve">     // Will be saved after spawn</w:t>
+        <w:t xml:space="preserve">     </w:t>
+      </w:r>
+      <w:r>
+        <w:rPr>
+          <w:b/>
+          <w:bCs/>
+          <w:color w:val="00B050"/>
+        </w:rPr>
+        <w:t>//</w:t>
+      </w:r>
+      <w:r>
+        <w:t xml:space="preserve"> </w:t>
+      </w:r>
+      <w:r>
+        <w:rPr>
+          <w:b/>
+          <w:bCs/>
+          <w:color w:val="00B050"/>
+        </w:rPr>
+        <w:t>Will be saved after spawn</w:t>
       </w:r>
     </w:p>
     <w:p>
@@ -291,105 +500,234 @@
       </w:r>
       <w:proofErr w:type="gramEnd"/>
       <w:r>
-        <w:t xml:space="preserve">     // Initialize fight state flag</w:t>
-      </w:r>
-    </w:p>
-    <w:p>
-      <w:pPr>
-        <w:pStyle w:val="code"/>
-      </w:pPr>
-    </w:p>
-    <w:p>
-      <w:pPr>
-        <w:pStyle w:val="code"/>
-      </w:pPr>
-      <w:proofErr w:type="spellStart"/>
-      <w:r>
+        <w:t xml:space="preserve">     </w:t>
+      </w:r>
+      <w:r>
+        <w:rPr>
+          <w:b/>
+          <w:bCs/>
+          <w:color w:val="00B050"/>
+        </w:rPr>
+        <w:t>//</w:t>
+      </w:r>
+      <w:r>
+        <w:t xml:space="preserve"> </w:t>
+      </w:r>
+      <w:r>
+        <w:rPr>
+          <w:b/>
+          <w:bCs/>
+          <w:color w:val="00B050"/>
+        </w:rPr>
+        <w:t>Initialize fight state flag</w:t>
+      </w:r>
+    </w:p>
+    <w:p>
+      <w:pPr>
+        <w:pStyle w:val="code"/>
+      </w:pPr>
+    </w:p>
+    <w:p>
+      <w:pPr>
+        <w:pStyle w:val="code"/>
+        <w:rPr>
+          <w:b/>
+          <w:bCs/>
+          <w:color w:val="C00000"/>
+        </w:rPr>
+      </w:pPr>
+      <w:proofErr w:type="spellStart"/>
+      <w:r>
+        <w:rPr>
+          <w:b/>
+          <w:bCs/>
+          <w:color w:val="C00000"/>
+        </w:rPr>
         <w:t>show_debug_</w:t>
       </w:r>
       <w:proofErr w:type="gramStart"/>
       <w:r>
+        <w:rPr>
+          <w:b/>
+          <w:bCs/>
+          <w:color w:val="C00000"/>
+        </w:rPr>
         <w:t>message</w:t>
       </w:r>
       <w:proofErr w:type="spellEnd"/>
       <w:r>
+        <w:rPr>
+          <w:b/>
+          <w:bCs/>
+          <w:color w:val="C00000"/>
+        </w:rPr>
         <w:t>(</w:t>
       </w:r>
       <w:proofErr w:type="gramEnd"/>
       <w:r>
+        <w:rPr>
+          <w:b/>
+          <w:bCs/>
+          <w:color w:val="C00000"/>
+        </w:rPr>
         <w:t>"Hearts: " + string(</w:t>
       </w:r>
       <w:proofErr w:type="spellStart"/>
       <w:proofErr w:type="gramStart"/>
       <w:r>
+        <w:rPr>
+          <w:b/>
+          <w:bCs/>
+          <w:color w:val="C00000"/>
+        </w:rPr>
         <w:t>global.hearts</w:t>
       </w:r>
       <w:proofErr w:type="spellEnd"/>
       <w:proofErr w:type="gramEnd"/>
       <w:r>
+        <w:rPr>
+          <w:b/>
+          <w:bCs/>
+          <w:color w:val="C00000"/>
+        </w:rPr>
         <w:t>) + "/" + string(</w:t>
       </w:r>
       <w:proofErr w:type="spellStart"/>
       <w:r>
+        <w:rPr>
+          <w:b/>
+          <w:bCs/>
+          <w:color w:val="C00000"/>
+        </w:rPr>
         <w:t>global.max_hearts</w:t>
       </w:r>
       <w:proofErr w:type="spellEnd"/>
       <w:r>
+        <w:rPr>
+          <w:b/>
+          <w:bCs/>
+          <w:color w:val="C00000"/>
+        </w:rPr>
         <w:t>));</w:t>
       </w:r>
     </w:p>
     <w:p>
       <w:pPr>
         <w:pStyle w:val="code"/>
-      </w:pPr>
-      <w:proofErr w:type="spellStart"/>
-      <w:r>
+        <w:rPr>
+          <w:b/>
+          <w:bCs/>
+          <w:color w:val="C00000"/>
+        </w:rPr>
+      </w:pPr>
+      <w:proofErr w:type="spellStart"/>
+      <w:r>
+        <w:rPr>
+          <w:b/>
+          <w:bCs/>
+          <w:color w:val="C00000"/>
+        </w:rPr>
         <w:t>show_debug_</w:t>
       </w:r>
       <w:proofErr w:type="gramStart"/>
       <w:r>
+        <w:rPr>
+          <w:b/>
+          <w:bCs/>
+          <w:color w:val="C00000"/>
+        </w:rPr>
         <w:t>message</w:t>
       </w:r>
       <w:proofErr w:type="spellEnd"/>
       <w:r>
+        <w:rPr>
+          <w:b/>
+          <w:bCs/>
+          <w:color w:val="C00000"/>
+        </w:rPr>
         <w:t>(</w:t>
       </w:r>
       <w:proofErr w:type="gramEnd"/>
       <w:r>
+        <w:rPr>
+          <w:b/>
+          <w:bCs/>
+          <w:color w:val="C00000"/>
+        </w:rPr>
         <w:t>"Floor: " + string(</w:t>
       </w:r>
       <w:proofErr w:type="spellStart"/>
       <w:proofErr w:type="gramStart"/>
       <w:r>
+        <w:rPr>
+          <w:b/>
+          <w:bCs/>
+          <w:color w:val="C00000"/>
+        </w:rPr>
         <w:t>global.current</w:t>
       </w:r>
       <w:proofErr w:type="gramEnd"/>
       <w:r>
+        <w:rPr>
+          <w:b/>
+          <w:bCs/>
+          <w:color w:val="C00000"/>
+        </w:rPr>
         <w:t>_floor</w:t>
       </w:r>
       <w:proofErr w:type="spellEnd"/>
       <w:r>
+        <w:rPr>
+          <w:b/>
+          <w:bCs/>
+          <w:color w:val="C00000"/>
+        </w:rPr>
         <w:t>));</w:t>
       </w:r>
     </w:p>
     <w:p>
       <w:pPr>
         <w:pStyle w:val="code"/>
-      </w:pPr>
-      <w:proofErr w:type="spellStart"/>
-      <w:r>
+        <w:rPr>
+          <w:b/>
+          <w:bCs/>
+          <w:color w:val="C00000"/>
+        </w:rPr>
+      </w:pPr>
+      <w:proofErr w:type="spellStart"/>
+      <w:r>
+        <w:rPr>
+          <w:b/>
+          <w:bCs/>
+          <w:color w:val="C00000"/>
+        </w:rPr>
         <w:t>show_debug_</w:t>
       </w:r>
       <w:proofErr w:type="gramStart"/>
       <w:r>
+        <w:rPr>
+          <w:b/>
+          <w:bCs/>
+          <w:color w:val="C00000"/>
+        </w:rPr>
         <w:t>message</w:t>
       </w:r>
       <w:proofErr w:type="spellEnd"/>
       <w:r>
+        <w:rPr>
+          <w:b/>
+          <w:bCs/>
+          <w:color w:val="C00000"/>
+        </w:rPr>
         <w:t>(</w:t>
       </w:r>
       <w:proofErr w:type="gramEnd"/>
       <w:r>
+        <w:rPr>
+          <w:b/>
+          <w:bCs/>
+          <w:color w:val="C00000"/>
+        </w:rPr>
         <w:t>"=== ITEM SYSTEM READY ===");</w:t>
       </w:r>
     </w:p>
@@ -413,6 +751,11 @@
         <w:pStyle w:val="code"/>
       </w:pPr>
       <w:r>
+        <w:rPr>
+          <w:b/>
+          <w:bCs/>
+          <w:color w:val="00B050"/>
+        </w:rPr>
         <w:t>// STEP 2: GENERATE MAZE (Your existing code)</w:t>
       </w:r>
     </w:p>
@@ -556,145 +899,320 @@
     <w:p>
       <w:pPr>
         <w:pStyle w:val="code"/>
-      </w:pPr>
-      <w:proofErr w:type="spellStart"/>
-      <w:r>
+        <w:rPr>
+          <w:b/>
+          <w:bCs/>
+          <w:color w:val="C00000"/>
+        </w:rPr>
+      </w:pPr>
+      <w:proofErr w:type="spellStart"/>
+      <w:r>
+        <w:rPr>
+          <w:b/>
+          <w:bCs/>
+          <w:color w:val="C00000"/>
+        </w:rPr>
         <w:t>show_debug_</w:t>
       </w:r>
       <w:proofErr w:type="gramStart"/>
       <w:r>
+        <w:rPr>
+          <w:b/>
+          <w:bCs/>
+          <w:color w:val="C00000"/>
+        </w:rPr>
         <w:t>message</w:t>
       </w:r>
       <w:proofErr w:type="spellEnd"/>
       <w:r>
+        <w:rPr>
+          <w:b/>
+          <w:bCs/>
+          <w:color w:val="C00000"/>
+        </w:rPr>
         <w:t>(</w:t>
       </w:r>
       <w:proofErr w:type="gramEnd"/>
       <w:r>
+        <w:rPr>
+          <w:b/>
+          <w:bCs/>
+          <w:color w:val="C00000"/>
+        </w:rPr>
         <w:t>"=== CREATING MAZE FOR NEW ROOM SIZE ===");</w:t>
       </w:r>
     </w:p>
     <w:p>
       <w:pPr>
         <w:pStyle w:val="code"/>
-      </w:pPr>
-      <w:proofErr w:type="spellStart"/>
-      <w:r>
+        <w:rPr>
+          <w:b/>
+          <w:bCs/>
+          <w:color w:val="C00000"/>
+        </w:rPr>
+      </w:pPr>
+      <w:proofErr w:type="spellStart"/>
+      <w:r>
+        <w:rPr>
+          <w:b/>
+          <w:bCs/>
+          <w:color w:val="C00000"/>
+        </w:rPr>
         <w:t>show_debug_</w:t>
       </w:r>
       <w:proofErr w:type="gramStart"/>
       <w:r>
+        <w:rPr>
+          <w:b/>
+          <w:bCs/>
+          <w:color w:val="C00000"/>
+        </w:rPr>
         <w:t>message</w:t>
       </w:r>
       <w:proofErr w:type="spellEnd"/>
       <w:r>
+        <w:rPr>
+          <w:b/>
+          <w:bCs/>
+          <w:color w:val="C00000"/>
+        </w:rPr>
         <w:t>(</w:t>
       </w:r>
       <w:proofErr w:type="gramEnd"/>
       <w:r>
+        <w:rPr>
+          <w:b/>
+          <w:bCs/>
+          <w:color w:val="C00000"/>
+        </w:rPr>
         <w:t>"Room dimensions: " + string(</w:t>
       </w:r>
       <w:proofErr w:type="spellStart"/>
       <w:r>
+        <w:rPr>
+          <w:b/>
+          <w:bCs/>
+          <w:color w:val="C00000"/>
+        </w:rPr>
         <w:t>target_width</w:t>
       </w:r>
       <w:proofErr w:type="spellEnd"/>
       <w:r>
+        <w:rPr>
+          <w:b/>
+          <w:bCs/>
+          <w:color w:val="C00000"/>
+        </w:rPr>
         <w:t>) + " x " + string(</w:t>
       </w:r>
       <w:proofErr w:type="spellStart"/>
       <w:r>
+        <w:rPr>
+          <w:b/>
+          <w:bCs/>
+          <w:color w:val="C00000"/>
+        </w:rPr>
         <w:t>target_height</w:t>
       </w:r>
       <w:proofErr w:type="spellEnd"/>
       <w:r>
+        <w:rPr>
+          <w:b/>
+          <w:bCs/>
+          <w:color w:val="C00000"/>
+        </w:rPr>
         <w:t>));</w:t>
       </w:r>
     </w:p>
     <w:p>
       <w:pPr>
         <w:pStyle w:val="code"/>
-      </w:pPr>
-      <w:proofErr w:type="spellStart"/>
-      <w:r>
+        <w:rPr>
+          <w:b/>
+          <w:bCs/>
+          <w:color w:val="C00000"/>
+        </w:rPr>
+      </w:pPr>
+      <w:proofErr w:type="spellStart"/>
+      <w:r>
+        <w:rPr>
+          <w:b/>
+          <w:bCs/>
+          <w:color w:val="C00000"/>
+        </w:rPr>
         <w:t>show_debug_</w:t>
       </w:r>
       <w:proofErr w:type="gramStart"/>
       <w:r>
+        <w:rPr>
+          <w:b/>
+          <w:bCs/>
+          <w:color w:val="C00000"/>
+        </w:rPr>
         <w:t>message</w:t>
       </w:r>
       <w:proofErr w:type="spellEnd"/>
       <w:r>
+        <w:rPr>
+          <w:b/>
+          <w:bCs/>
+          <w:color w:val="C00000"/>
+        </w:rPr>
         <w:t>(</w:t>
       </w:r>
       <w:proofErr w:type="gramEnd"/>
       <w:r>
+        <w:rPr>
+          <w:b/>
+          <w:bCs/>
+          <w:color w:val="C00000"/>
+        </w:rPr>
         <w:t>"Creating maze: " + string(</w:t>
       </w:r>
       <w:proofErr w:type="spellStart"/>
       <w:r>
+        <w:rPr>
+          <w:b/>
+          <w:bCs/>
+          <w:color w:val="C00000"/>
+        </w:rPr>
         <w:t>maze_width</w:t>
       </w:r>
       <w:proofErr w:type="spellEnd"/>
       <w:r>
+        <w:rPr>
+          <w:b/>
+          <w:bCs/>
+          <w:color w:val="C00000"/>
+        </w:rPr>
         <w:t>) + " x " + string(</w:t>
       </w:r>
       <w:proofErr w:type="spellStart"/>
       <w:r>
+        <w:rPr>
+          <w:b/>
+          <w:bCs/>
+          <w:color w:val="C00000"/>
+        </w:rPr>
         <w:t>maze_height</w:t>
       </w:r>
       <w:proofErr w:type="spellEnd"/>
       <w:r>
+        <w:rPr>
+          <w:b/>
+          <w:bCs/>
+          <w:color w:val="C00000"/>
+        </w:rPr>
         <w:t>) + " cells");</w:t>
       </w:r>
     </w:p>
     <w:p>
       <w:pPr>
         <w:pStyle w:val="code"/>
-      </w:pPr>
-      <w:proofErr w:type="spellStart"/>
-      <w:r>
+        <w:rPr>
+          <w:b/>
+          <w:bCs/>
+          <w:color w:val="C00000"/>
+        </w:rPr>
+      </w:pPr>
+      <w:proofErr w:type="spellStart"/>
+      <w:r>
+        <w:rPr>
+          <w:b/>
+          <w:bCs/>
+          <w:color w:val="C00000"/>
+        </w:rPr>
         <w:t>show_debug_</w:t>
       </w:r>
       <w:proofErr w:type="gramStart"/>
       <w:r>
+        <w:rPr>
+          <w:b/>
+          <w:bCs/>
+          <w:color w:val="C00000"/>
+        </w:rPr>
         <w:t>message</w:t>
       </w:r>
       <w:proofErr w:type="spellEnd"/>
       <w:r>
+        <w:rPr>
+          <w:b/>
+          <w:bCs/>
+          <w:color w:val="C00000"/>
+        </w:rPr>
         <w:t>(</w:t>
       </w:r>
       <w:proofErr w:type="gramEnd"/>
       <w:r>
+        <w:rPr>
+          <w:b/>
+          <w:bCs/>
+          <w:color w:val="C00000"/>
+        </w:rPr>
         <w:t>"Cell size: " + string(</w:t>
       </w:r>
       <w:proofErr w:type="spellStart"/>
       <w:r>
+        <w:rPr>
+          <w:b/>
+          <w:bCs/>
+          <w:color w:val="C00000"/>
+        </w:rPr>
         <w:t>cell_size</w:t>
       </w:r>
       <w:proofErr w:type="spellEnd"/>
       <w:r>
+        <w:rPr>
+          <w:b/>
+          <w:bCs/>
+          <w:color w:val="C00000"/>
+        </w:rPr>
         <w:t>) + "px");</w:t>
       </w:r>
     </w:p>
     <w:p>
       <w:pPr>
         <w:pStyle w:val="code"/>
-      </w:pPr>
-      <w:proofErr w:type="spellStart"/>
-      <w:r>
+        <w:rPr>
+          <w:b/>
+          <w:bCs/>
+          <w:color w:val="C00000"/>
+        </w:rPr>
+      </w:pPr>
+      <w:proofErr w:type="spellStart"/>
+      <w:r>
+        <w:rPr>
+          <w:b/>
+          <w:bCs/>
+          <w:color w:val="C00000"/>
+        </w:rPr>
         <w:t>show_debug_</w:t>
       </w:r>
       <w:proofErr w:type="gramStart"/>
       <w:r>
+        <w:rPr>
+          <w:b/>
+          <w:bCs/>
+          <w:color w:val="C00000"/>
+        </w:rPr>
         <w:t>message</w:t>
       </w:r>
       <w:proofErr w:type="spellEnd"/>
       <w:r>
+        <w:rPr>
+          <w:b/>
+          <w:bCs/>
+          <w:color w:val="C00000"/>
+        </w:rPr>
         <w:t>(</w:t>
       </w:r>
       <w:proofErr w:type="gramEnd"/>
       <w:r>
+        <w:rPr>
+          <w:b/>
+          <w:bCs/>
+          <w:color w:val="C00000"/>
+        </w:rPr>
         <w:t>"Wall size: 32px");</w:t>
       </w:r>
     </w:p>
@@ -708,6 +1226,7 @@
         <w:pStyle w:val="code"/>
       </w:pPr>
       <w:r>
+        <w:lastRenderedPageBreak/>
         <w:t xml:space="preserve">var </w:t>
       </w:r>
       <w:proofErr w:type="spellStart"/>
@@ -741,7 +1260,6 @@
       </w:pPr>
       <w:proofErr w:type="spellStart"/>
       <w:r>
-        <w:lastRenderedPageBreak/>
         <w:t>random_set_seed</w:t>
       </w:r>
       <w:proofErr w:type="spellEnd"/>
@@ -760,89 +1278,194 @@
     <w:p>
       <w:pPr>
         <w:pStyle w:val="code"/>
-      </w:pPr>
-      <w:proofErr w:type="spellStart"/>
-      <w:r>
+        <w:rPr>
+          <w:b/>
+          <w:bCs/>
+          <w:color w:val="C00000"/>
+        </w:rPr>
+      </w:pPr>
+      <w:proofErr w:type="spellStart"/>
+      <w:r>
+        <w:rPr>
+          <w:b/>
+          <w:bCs/>
+          <w:color w:val="C00000"/>
+        </w:rPr>
         <w:t>show_debug_</w:t>
       </w:r>
       <w:proofErr w:type="gramStart"/>
       <w:r>
+        <w:rPr>
+          <w:b/>
+          <w:bCs/>
+          <w:color w:val="C00000"/>
+        </w:rPr>
         <w:t>message</w:t>
       </w:r>
       <w:proofErr w:type="spellEnd"/>
       <w:r>
+        <w:rPr>
+          <w:b/>
+          <w:bCs/>
+          <w:color w:val="C00000"/>
+        </w:rPr>
         <w:t>(</w:t>
       </w:r>
       <w:proofErr w:type="gramEnd"/>
       <w:r>
+        <w:rPr>
+          <w:b/>
+          <w:bCs/>
+          <w:color w:val="C00000"/>
+        </w:rPr>
         <w:t>"Random seed set to: " + string(</w:t>
       </w:r>
       <w:proofErr w:type="spellStart"/>
       <w:r>
+        <w:rPr>
+          <w:b/>
+          <w:bCs/>
+          <w:color w:val="C00000"/>
+        </w:rPr>
         <w:t>time_seed</w:t>
       </w:r>
       <w:proofErr w:type="spellEnd"/>
       <w:r>
+        <w:rPr>
+          <w:b/>
+          <w:bCs/>
+          <w:color w:val="C00000"/>
+        </w:rPr>
         <w:t>));</w:t>
       </w:r>
     </w:p>
     <w:p>
       <w:pPr>
         <w:pStyle w:val="code"/>
-      </w:pPr>
-      <w:proofErr w:type="spellStart"/>
-      <w:r>
+        <w:rPr>
+          <w:b/>
+          <w:bCs/>
+          <w:color w:val="C00000"/>
+        </w:rPr>
+      </w:pPr>
+      <w:proofErr w:type="spellStart"/>
+      <w:r>
+        <w:rPr>
+          <w:b/>
+          <w:bCs/>
+          <w:color w:val="C00000"/>
+        </w:rPr>
         <w:t>show_debug_</w:t>
       </w:r>
       <w:proofErr w:type="gramStart"/>
       <w:r>
+        <w:rPr>
+          <w:b/>
+          <w:bCs/>
+          <w:color w:val="C00000"/>
+        </w:rPr>
         <w:t>message</w:t>
       </w:r>
       <w:proofErr w:type="spellEnd"/>
       <w:r>
+        <w:rPr>
+          <w:b/>
+          <w:bCs/>
+          <w:color w:val="C00000"/>
+        </w:rPr>
         <w:t>(</w:t>
       </w:r>
       <w:proofErr w:type="gramEnd"/>
       <w:r>
+        <w:rPr>
+          <w:b/>
+          <w:bCs/>
+          <w:color w:val="C00000"/>
+        </w:rPr>
         <w:t>"Testing random values: " + string(</w:t>
       </w:r>
       <w:proofErr w:type="spellStart"/>
       <w:proofErr w:type="gramStart"/>
       <w:r>
+        <w:rPr>
+          <w:b/>
+          <w:bCs/>
+          <w:color w:val="C00000"/>
+        </w:rPr>
         <w:t>irandom</w:t>
       </w:r>
       <w:proofErr w:type="spellEnd"/>
       <w:r>
+        <w:rPr>
+          <w:b/>
+          <w:bCs/>
+          <w:color w:val="C00000"/>
+        </w:rPr>
         <w:t>(</w:t>
       </w:r>
       <w:proofErr w:type="gramEnd"/>
       <w:r>
+        <w:rPr>
+          <w:b/>
+          <w:bCs/>
+          <w:color w:val="C00000"/>
+        </w:rPr>
         <w:t>100)) + ", " + string(</w:t>
       </w:r>
       <w:proofErr w:type="spellStart"/>
       <w:proofErr w:type="gramStart"/>
       <w:r>
+        <w:rPr>
+          <w:b/>
+          <w:bCs/>
+          <w:color w:val="C00000"/>
+        </w:rPr>
         <w:t>irandom</w:t>
       </w:r>
       <w:proofErr w:type="spellEnd"/>
       <w:r>
+        <w:rPr>
+          <w:b/>
+          <w:bCs/>
+          <w:color w:val="C00000"/>
+        </w:rPr>
         <w:t>(</w:t>
       </w:r>
       <w:proofErr w:type="gramEnd"/>
       <w:r>
+        <w:rPr>
+          <w:b/>
+          <w:bCs/>
+          <w:color w:val="C00000"/>
+        </w:rPr>
         <w:t>100)) + ", " + string(</w:t>
       </w:r>
       <w:proofErr w:type="spellStart"/>
       <w:proofErr w:type="gramStart"/>
       <w:r>
+        <w:rPr>
+          <w:b/>
+          <w:bCs/>
+          <w:color w:val="C00000"/>
+        </w:rPr>
         <w:t>irandom</w:t>
       </w:r>
       <w:proofErr w:type="spellEnd"/>
       <w:r>
+        <w:rPr>
+          <w:b/>
+          <w:bCs/>
+          <w:color w:val="C00000"/>
+        </w:rPr>
         <w:t>(</w:t>
       </w:r>
       <w:proofErr w:type="gramEnd"/>
       <w:r>
+        <w:rPr>
+          <w:b/>
+          <w:bCs/>
+          <w:color w:val="C00000"/>
+        </w:rPr>
         <w:t>100)));</w:t>
       </w:r>
     </w:p>
@@ -856,7 +1479,23 @@
         <w:pStyle w:val="code"/>
       </w:pPr>
       <w:r>
-        <w:t>// Create and generate the maze</w:t>
+        <w:rPr>
+          <w:b/>
+          <w:bCs/>
+          <w:color w:val="00B050"/>
+        </w:rPr>
+        <w:t>//</w:t>
+      </w:r>
+      <w:r>
+        <w:t xml:space="preserve"> </w:t>
+      </w:r>
+      <w:r>
+        <w:rPr>
+          <w:b/>
+          <w:bCs/>
+          <w:color w:val="00B050"/>
+        </w:rPr>
+        <w:t>Create and generate the maze</w:t>
       </w:r>
     </w:p>
     <w:p>
@@ -939,7 +1578,23 @@
         <w:pStyle w:val="code"/>
       </w:pPr>
       <w:r>
-        <w:t>// Spawn the maze walls</w:t>
+        <w:rPr>
+          <w:b/>
+          <w:bCs/>
+          <w:color w:val="00B050"/>
+        </w:rPr>
+        <w:t>//</w:t>
+      </w:r>
+      <w:r>
+        <w:t xml:space="preserve"> </w:t>
+      </w:r>
+      <w:r>
+        <w:rPr>
+          <w:b/>
+          <w:bCs/>
+          <w:color w:val="00B050"/>
+        </w:rPr>
+        <w:t>Spawn the maze walls</w:t>
       </w:r>
     </w:p>
     <w:p>
@@ -986,7 +1641,23 @@
         <w:pStyle w:val="code"/>
       </w:pPr>
       <w:r>
-        <w:t>// Spawn hero and door</w:t>
+        <w:rPr>
+          <w:b/>
+          <w:bCs/>
+          <w:color w:val="00B050"/>
+        </w:rPr>
+        <w:t>//</w:t>
+      </w:r>
+      <w:r>
+        <w:t xml:space="preserve"> </w:t>
+      </w:r>
+      <w:r>
+        <w:rPr>
+          <w:b/>
+          <w:bCs/>
+          <w:color w:val="00B050"/>
+        </w:rPr>
+        <w:t>Spawn hero and door</w:t>
       </w:r>
     </w:p>
     <w:p>
@@ -1144,18 +1815,38 @@
       </w:pPr>
       <w:proofErr w:type="spellStart"/>
       <w:r>
+        <w:rPr>
+          <w:b/>
+          <w:bCs/>
+          <w:color w:val="C00000"/>
+        </w:rPr>
         <w:t>show_debug_</w:t>
       </w:r>
       <w:proofErr w:type="gramStart"/>
       <w:r>
+        <w:rPr>
+          <w:b/>
+          <w:bCs/>
+          <w:color w:val="C00000"/>
+        </w:rPr>
         <w:t>message</w:t>
       </w:r>
       <w:proofErr w:type="spellEnd"/>
       <w:r>
+        <w:rPr>
+          <w:b/>
+          <w:bCs/>
+          <w:color w:val="C00000"/>
+        </w:rPr>
         <w:t>(</w:t>
       </w:r>
       <w:proofErr w:type="gramEnd"/>
       <w:r>
+        <w:rPr>
+          <w:b/>
+          <w:bCs/>
+          <w:color w:val="C00000"/>
+        </w:rPr>
         <w:t>"=== MAZE SETUP COMPLETE ===");</w:t>
       </w:r>
     </w:p>
@@ -1179,32 +1870,68 @@
         <w:pStyle w:val="code"/>
       </w:pPr>
       <w:r>
-        <w:t>// STEP 3: SAVE HERO STARTING POSITION</w:t>
-      </w:r>
-    </w:p>
-    <w:p>
-      <w:pPr>
-        <w:pStyle w:val="code"/>
-      </w:pPr>
-    </w:p>
-    <w:p>
-      <w:pPr>
-        <w:pStyle w:val="code"/>
-      </w:pPr>
-      <w:proofErr w:type="spellStart"/>
-      <w:r>
+        <w:rPr>
+          <w:b/>
+          <w:bCs/>
+          <w:color w:val="00B050"/>
+        </w:rPr>
+        <w:t>//</w:t>
+      </w:r>
+      <w:r>
+        <w:t xml:space="preserve"> </w:t>
+      </w:r>
+      <w:r>
+        <w:rPr>
+          <w:b/>
+          <w:bCs/>
+          <w:color w:val="00B050"/>
+        </w:rPr>
+        <w:t>STEP 3: SAVE HERO STARTING POSITION</w:t>
+      </w:r>
+    </w:p>
+    <w:p>
+      <w:pPr>
+        <w:pStyle w:val="code"/>
+      </w:pPr>
+    </w:p>
+    <w:p>
+      <w:pPr>
+        <w:pStyle w:val="code"/>
+      </w:pPr>
+      <w:proofErr w:type="spellStart"/>
+      <w:r>
+        <w:rPr>
+          <w:b/>
+          <w:bCs/>
+          <w:color w:val="C00000"/>
+        </w:rPr>
         <w:t>show_debug_</w:t>
       </w:r>
       <w:proofErr w:type="gramStart"/>
       <w:r>
+        <w:rPr>
+          <w:b/>
+          <w:bCs/>
+          <w:color w:val="C00000"/>
+        </w:rPr>
         <w:t>message</w:t>
       </w:r>
       <w:proofErr w:type="spellEnd"/>
       <w:r>
+        <w:rPr>
+          <w:b/>
+          <w:bCs/>
+          <w:color w:val="C00000"/>
+        </w:rPr>
         <w:t>(</w:t>
       </w:r>
       <w:proofErr w:type="gramEnd"/>
       <w:r>
+        <w:rPr>
+          <w:b/>
+          <w:bCs/>
+          <w:color w:val="C00000"/>
+        </w:rPr>
         <w:t>"=== SAVING HERO START POSITION ===");</w:t>
       </w:r>
     </w:p>
@@ -1337,90 +2064,195 @@
     <w:p>
       <w:pPr>
         <w:pStyle w:val="code"/>
+        <w:rPr>
+          <w:b/>
+          <w:bCs/>
+          <w:color w:val="C00000"/>
+        </w:rPr>
       </w:pPr>
       <w:r>
         <w:t xml:space="preserve">    </w:t>
       </w:r>
       <w:proofErr w:type="spellStart"/>
       <w:r>
+        <w:rPr>
+          <w:b/>
+          <w:bCs/>
+          <w:color w:val="C00000"/>
+        </w:rPr>
         <w:t>show_debug_</w:t>
       </w:r>
       <w:proofErr w:type="gramStart"/>
       <w:r>
+        <w:rPr>
+          <w:b/>
+          <w:bCs/>
+          <w:color w:val="C00000"/>
+        </w:rPr>
         <w:t>message</w:t>
       </w:r>
       <w:proofErr w:type="spellEnd"/>
       <w:r>
+        <w:rPr>
+          <w:b/>
+          <w:bCs/>
+          <w:color w:val="C00000"/>
+        </w:rPr>
         <w:t>(</w:t>
       </w:r>
       <w:proofErr w:type="gramEnd"/>
       <w:r>
+        <w:rPr>
+          <w:b/>
+          <w:bCs/>
+          <w:color w:val="C00000"/>
+        </w:rPr>
         <w:t>"Hero start position saved: (" + string(</w:t>
       </w:r>
       <w:proofErr w:type="spellStart"/>
       <w:proofErr w:type="gramStart"/>
       <w:r>
+        <w:rPr>
+          <w:b/>
+          <w:bCs/>
+          <w:color w:val="C00000"/>
+        </w:rPr>
         <w:t>global.hero</w:t>
       </w:r>
       <w:proofErr w:type="gramEnd"/>
       <w:r>
+        <w:rPr>
+          <w:b/>
+          <w:bCs/>
+          <w:color w:val="C00000"/>
+        </w:rPr>
         <w:t>_start_x</w:t>
       </w:r>
       <w:proofErr w:type="spellEnd"/>
       <w:r>
+        <w:rPr>
+          <w:b/>
+          <w:bCs/>
+          <w:color w:val="C00000"/>
+        </w:rPr>
         <w:t>) + ", " + string(</w:t>
       </w:r>
       <w:proofErr w:type="spellStart"/>
       <w:proofErr w:type="gramStart"/>
       <w:r>
+        <w:rPr>
+          <w:b/>
+          <w:bCs/>
+          <w:color w:val="C00000"/>
+        </w:rPr>
         <w:t>global.hero</w:t>
       </w:r>
       <w:proofErr w:type="gramEnd"/>
       <w:r>
+        <w:rPr>
+          <w:b/>
+          <w:bCs/>
+          <w:color w:val="C00000"/>
+        </w:rPr>
         <w:t>_start_y</w:t>
       </w:r>
       <w:proofErr w:type="spellEnd"/>
       <w:r>
+        <w:rPr>
+          <w:b/>
+          <w:bCs/>
+          <w:color w:val="C00000"/>
+        </w:rPr>
         <w:t>) + ")");</w:t>
       </w:r>
     </w:p>
     <w:p>
       <w:pPr>
         <w:pStyle w:val="code"/>
-      </w:pPr>
-      <w:r>
+        <w:rPr>
+          <w:b/>
+          <w:bCs/>
+          <w:color w:val="C00000"/>
+        </w:rPr>
+      </w:pPr>
+      <w:r>
+        <w:rPr>
+          <w:b/>
+          <w:bCs/>
+          <w:color w:val="C00000"/>
+        </w:rPr>
         <w:t>} else {</w:t>
       </w:r>
     </w:p>
     <w:p>
       <w:pPr>
         <w:pStyle w:val="code"/>
-      </w:pPr>
-      <w:r>
+        <w:rPr>
+          <w:b/>
+          <w:bCs/>
+          <w:color w:val="C00000"/>
+        </w:rPr>
+      </w:pPr>
+      <w:r>
+        <w:rPr>
+          <w:b/>
+          <w:bCs/>
+          <w:color w:val="C00000"/>
+        </w:rPr>
         <w:t xml:space="preserve">    </w:t>
       </w:r>
       <w:proofErr w:type="spellStart"/>
       <w:r>
+        <w:rPr>
+          <w:b/>
+          <w:bCs/>
+          <w:color w:val="C00000"/>
+        </w:rPr>
         <w:t>show_debug_</w:t>
       </w:r>
       <w:proofErr w:type="gramStart"/>
       <w:r>
+        <w:rPr>
+          <w:b/>
+          <w:bCs/>
+          <w:color w:val="C00000"/>
+        </w:rPr>
         <w:t>message</w:t>
       </w:r>
       <w:proofErr w:type="spellEnd"/>
       <w:r>
+        <w:rPr>
+          <w:b/>
+          <w:bCs/>
+          <w:color w:val="C00000"/>
+        </w:rPr>
         <w:t>(</w:t>
       </w:r>
       <w:proofErr w:type="gramEnd"/>
       <w:r>
+        <w:rPr>
+          <w:b/>
+          <w:bCs/>
+          <w:color w:val="C00000"/>
+        </w:rPr>
         <w:t>"WARNING: Could not find hero to save position!");</w:t>
       </w:r>
     </w:p>
     <w:p>
       <w:pPr>
         <w:pStyle w:val="code"/>
-      </w:pPr>
-      <w:r>
+        <w:rPr>
+          <w:b/>
+          <w:bCs/>
+          <w:color w:val="C00000"/>
+        </w:rPr>
+      </w:pPr>
+      <w:r>
+        <w:rPr>
+          <w:b/>
+          <w:bCs/>
+          <w:color w:val="C00000"/>
+        </w:rPr>
         <w:t>}</w:t>
       </w:r>
     </w:p>
@@ -1501,6 +2333,7 @@
         <w:rPr>
           <w:highlight w:val="yellow"/>
         </w:rPr>
+        <w:lastRenderedPageBreak/>
         <w:t>spawn_maze_</w:t>
       </w:r>
       <w:proofErr w:type="gramStart"/>
@@ -1593,34 +2426,74 @@
     <w:p>
       <w:pPr>
         <w:pStyle w:val="code"/>
-      </w:pPr>
-      <w:r>
+        <w:rPr>
+          <w:b/>
+          <w:bCs/>
+          <w:color w:val="00B050"/>
+        </w:rPr>
+      </w:pPr>
+      <w:r>
+        <w:rPr>
+          <w:b/>
+          <w:bCs/>
+          <w:color w:val="00B050"/>
+        </w:rPr>
         <w:t>// STEP 4: SPAWN ITEMS IN MAZE</w:t>
       </w:r>
     </w:p>
     <w:p>
       <w:pPr>
         <w:pStyle w:val="code"/>
-      </w:pPr>
-    </w:p>
-    <w:p>
-      <w:pPr>
-        <w:pStyle w:val="code"/>
-      </w:pPr>
-      <w:r>
+        <w:rPr>
+          <w:b/>
+          <w:bCs/>
+          <w:color w:val="00B050"/>
+        </w:rPr>
+      </w:pPr>
+    </w:p>
+    <w:p>
+      <w:pPr>
+        <w:pStyle w:val="code"/>
+        <w:rPr>
+          <w:b/>
+          <w:bCs/>
+          <w:color w:val="00B050"/>
+        </w:rPr>
+      </w:pPr>
+      <w:r>
+        <w:rPr>
+          <w:b/>
+          <w:bCs/>
+          <w:color w:val="00B050"/>
+        </w:rPr>
         <w:t>// Balanced spawning: 1-2 of each item type</w:t>
       </w:r>
     </w:p>
     <w:p>
       <w:pPr>
         <w:pStyle w:val="code"/>
-      </w:pPr>
-    </w:p>
-    <w:p>
-      <w:pPr>
-        <w:pStyle w:val="code"/>
-      </w:pPr>
-      <w:r>
+        <w:rPr>
+          <w:b/>
+          <w:bCs/>
+          <w:color w:val="00B050"/>
+        </w:rPr>
+      </w:pPr>
+    </w:p>
+    <w:p>
+      <w:pPr>
+        <w:pStyle w:val="code"/>
+        <w:rPr>
+          <w:b/>
+          <w:bCs/>
+          <w:color w:val="00B050"/>
+        </w:rPr>
+      </w:pPr>
+      <w:r>
+        <w:rPr>
+          <w:b/>
+          <w:bCs/>
+          <w:color w:val="00B050"/>
+        </w:rPr>
         <w:t>// Random amount between 1-2 for each item</w:t>
       </w:r>
     </w:p>
@@ -1839,111 +2712,192 @@
     <w:p>
       <w:pPr>
         <w:pStyle w:val="code"/>
-      </w:pPr>
-      <w:r>
+        <w:rPr>
+          <w:color w:val="00B050"/>
+        </w:rPr>
+      </w:pPr>
+      <w:r>
+        <w:rPr>
+          <w:color w:val="00B050"/>
+        </w:rPr>
         <w:t>// Alternative methods (comment out the above and uncomment one of these):</w:t>
       </w:r>
     </w:p>
     <w:p>
       <w:pPr>
         <w:pStyle w:val="code"/>
-      </w:pPr>
-      <w:r>
+        <w:rPr>
+          <w:color w:val="2F5496" w:themeColor="accent1" w:themeShade="BF"/>
+        </w:rPr>
+      </w:pPr>
+      <w:r>
+        <w:rPr>
+          <w:color w:val="2F5496" w:themeColor="accent1" w:themeShade="BF"/>
+        </w:rPr>
         <w:t xml:space="preserve">// OPTION 1: Pure random spawning (adjust </w:t>
       </w:r>
       <w:proofErr w:type="spellStart"/>
       <w:r>
+        <w:rPr>
+          <w:color w:val="2F5496" w:themeColor="accent1" w:themeShade="BF"/>
+        </w:rPr>
         <w:t>spawn_chance</w:t>
       </w:r>
       <w:proofErr w:type="spellEnd"/>
       <w:r>
+        <w:rPr>
+          <w:color w:val="2F5496" w:themeColor="accent1" w:themeShade="BF"/>
+        </w:rPr>
         <w:t xml:space="preserve"> in function)</w:t>
       </w:r>
     </w:p>
     <w:p>
       <w:pPr>
         <w:pStyle w:val="code"/>
-      </w:pPr>
-      <w:r>
+        <w:rPr>
+          <w:color w:val="2F5496" w:themeColor="accent1" w:themeShade="BF"/>
+        </w:rPr>
+      </w:pPr>
+      <w:r>
+        <w:rPr>
+          <w:color w:val="2F5496" w:themeColor="accent1" w:themeShade="BF"/>
+        </w:rPr>
         <w:t xml:space="preserve">// </w:t>
       </w:r>
       <w:proofErr w:type="spellStart"/>
       <w:r>
+        <w:rPr>
+          <w:color w:val="2F5496" w:themeColor="accent1" w:themeShade="BF"/>
+        </w:rPr>
         <w:t>spawn_items_in_</w:t>
       </w:r>
       <w:proofErr w:type="gramStart"/>
       <w:r>
+        <w:rPr>
+          <w:color w:val="2F5496" w:themeColor="accent1" w:themeShade="BF"/>
+        </w:rPr>
         <w:t>maze</w:t>
       </w:r>
       <w:proofErr w:type="spellEnd"/>
       <w:r>
+        <w:rPr>
+          <w:color w:val="2F5496" w:themeColor="accent1" w:themeShade="BF"/>
+        </w:rPr>
         <w:t>(</w:t>
       </w:r>
       <w:proofErr w:type="spellStart"/>
       <w:r>
+        <w:rPr>
+          <w:color w:val="2F5496" w:themeColor="accent1" w:themeShade="BF"/>
+        </w:rPr>
         <w:t>global.myMaze</w:t>
       </w:r>
       <w:proofErr w:type="spellEnd"/>
       <w:proofErr w:type="gramEnd"/>
       <w:r>
+        <w:rPr>
+          <w:color w:val="2F5496" w:themeColor="accent1" w:themeShade="BF"/>
+        </w:rPr>
         <w:t xml:space="preserve">, </w:t>
       </w:r>
       <w:proofErr w:type="spellStart"/>
       <w:r>
+        <w:rPr>
+          <w:color w:val="2F5496" w:themeColor="accent1" w:themeShade="BF"/>
+        </w:rPr>
         <w:t>cell_size</w:t>
       </w:r>
       <w:proofErr w:type="spellEnd"/>
       <w:r>
+        <w:rPr>
+          <w:color w:val="2F5496" w:themeColor="accent1" w:themeShade="BF"/>
+        </w:rPr>
         <w:t>);</w:t>
       </w:r>
     </w:p>
     <w:p>
       <w:pPr>
         <w:pStyle w:val="code"/>
-      </w:pPr>
-    </w:p>
-    <w:p>
-      <w:pPr>
-        <w:pStyle w:val="code"/>
-      </w:pPr>
-      <w:r>
+        <w:rPr>
+          <w:color w:val="00B050"/>
+        </w:rPr>
+      </w:pPr>
+    </w:p>
+    <w:p>
+      <w:pPr>
+        <w:pStyle w:val="code"/>
+        <w:rPr>
+          <w:color w:val="2F5496" w:themeColor="accent1" w:themeShade="BF"/>
+        </w:rPr>
+      </w:pPr>
+      <w:r>
+        <w:rPr>
+          <w:color w:val="2F5496" w:themeColor="accent1" w:themeShade="BF"/>
+        </w:rPr>
         <w:t>// OPTION 2: Fixed exact counts (hearts, apples, good bombs, hazard bombs)</w:t>
       </w:r>
     </w:p>
     <w:p>
       <w:pPr>
         <w:pStyle w:val="code"/>
-      </w:pPr>
-      <w:r>
+        <w:rPr>
+          <w:color w:val="2F5496" w:themeColor="accent1" w:themeShade="BF"/>
+        </w:rPr>
+      </w:pPr>
+      <w:r>
+        <w:rPr>
+          <w:color w:val="2F5496" w:themeColor="accent1" w:themeShade="BF"/>
+        </w:rPr>
         <w:t xml:space="preserve">// </w:t>
       </w:r>
       <w:proofErr w:type="spellStart"/>
       <w:r>
+        <w:rPr>
+          <w:color w:val="2F5496" w:themeColor="accent1" w:themeShade="BF"/>
+        </w:rPr>
         <w:t>spawn_guaranteed_</w:t>
       </w:r>
       <w:proofErr w:type="gramStart"/>
       <w:r>
+        <w:rPr>
+          <w:color w:val="2F5496" w:themeColor="accent1" w:themeShade="BF"/>
+        </w:rPr>
         <w:t>items</w:t>
       </w:r>
       <w:proofErr w:type="spellEnd"/>
       <w:r>
+        <w:rPr>
+          <w:color w:val="2F5496" w:themeColor="accent1" w:themeShade="BF"/>
+        </w:rPr>
         <w:t>(</w:t>
       </w:r>
       <w:proofErr w:type="spellStart"/>
       <w:r>
+        <w:rPr>
+          <w:color w:val="2F5496" w:themeColor="accent1" w:themeShade="BF"/>
+        </w:rPr>
         <w:t>global.myMaze</w:t>
       </w:r>
       <w:proofErr w:type="spellEnd"/>
       <w:proofErr w:type="gramEnd"/>
       <w:r>
+        <w:rPr>
+          <w:color w:val="2F5496" w:themeColor="accent1" w:themeShade="BF"/>
+        </w:rPr>
         <w:t xml:space="preserve">, </w:t>
       </w:r>
       <w:proofErr w:type="spellStart"/>
       <w:r>
+        <w:rPr>
+          <w:color w:val="2F5496" w:themeColor="accent1" w:themeShade="BF"/>
+        </w:rPr>
         <w:t>cell_size</w:t>
       </w:r>
       <w:proofErr w:type="spellEnd"/>
       <w:r>
+        <w:rPr>
+          <w:color w:val="2F5496" w:themeColor="accent1" w:themeShade="BF"/>
+        </w:rPr>
         <w:t>, 2, 2, 2, 1);</w:t>
       </w:r>
     </w:p>
@@ -1955,34 +2909,74 @@
     <w:p>
       <w:pPr>
         <w:pStyle w:val="code"/>
-      </w:pPr>
-      <w:proofErr w:type="spellStart"/>
-      <w:r>
+        <w:rPr>
+          <w:b/>
+          <w:bCs/>
+          <w:color w:val="C00000"/>
+        </w:rPr>
+      </w:pPr>
+      <w:proofErr w:type="spellStart"/>
+      <w:r>
+        <w:rPr>
+          <w:b/>
+          <w:bCs/>
+          <w:color w:val="C00000"/>
+        </w:rPr>
         <w:t>show_debug_</w:t>
       </w:r>
       <w:proofErr w:type="gramStart"/>
       <w:r>
+        <w:rPr>
+          <w:b/>
+          <w:bCs/>
+          <w:color w:val="C00000"/>
+        </w:rPr>
         <w:t>message</w:t>
       </w:r>
       <w:proofErr w:type="spellEnd"/>
       <w:r>
+        <w:rPr>
+          <w:b/>
+          <w:bCs/>
+          <w:color w:val="C00000"/>
+        </w:rPr>
         <w:t>(</w:t>
       </w:r>
       <w:proofErr w:type="gramEnd"/>
       <w:r>
+        <w:rPr>
+          <w:b/>
+          <w:bCs/>
+          <w:color w:val="C00000"/>
+        </w:rPr>
         <w:t>"=== DUNGEON FLOOR " + string(</w:t>
       </w:r>
       <w:proofErr w:type="spellStart"/>
       <w:proofErr w:type="gramStart"/>
       <w:r>
+        <w:rPr>
+          <w:b/>
+          <w:bCs/>
+          <w:color w:val="C00000"/>
+        </w:rPr>
         <w:t>global.current</w:t>
       </w:r>
       <w:proofErr w:type="gramEnd"/>
       <w:r>
+        <w:rPr>
+          <w:b/>
+          <w:bCs/>
+          <w:color w:val="C00000"/>
+        </w:rPr>
         <w:t>_floor</w:t>
       </w:r>
       <w:proofErr w:type="spellEnd"/>
       <w:r>
+        <w:rPr>
+          <w:b/>
+          <w:bCs/>
+          <w:color w:val="C00000"/>
+        </w:rPr>
         <w:t>) + " READY ===");</w:t>
       </w:r>
     </w:p>

</xml_diff>